<commit_message>
Conducted System Requirement Review
</commit_message>
<xml_diff>
--- a/Review Documents/System Requirements Checklist.docx
+++ b/Review Documents/System Requirements Checklist.docx
@@ -85,14 +85,23 @@
           </w:tcPr>
           <w:p>
             <w:pPr>
-              <w:ind w:left="1080"/>
-              <w:rPr>
-                <w:rFonts w:ascii="Times New Roman" w:eastAsia="Times New Roman" w:hAnsi="Times New Roman" w:cs="Times New Roman"/>
-                <w:sz w:val="24"/>
-                <w:szCs w:val="24"/>
-                <w:lang w:eastAsia="en-CA"/>
-              </w:rPr>
-            </w:pPr>
+              <w:ind w:left="244"/>
+              <w:rPr>
+                <w:rFonts w:ascii="Times New Roman" w:eastAsia="Times New Roman" w:hAnsi="Times New Roman" w:cs="Times New Roman"/>
+                <w:sz w:val="24"/>
+                <w:szCs w:val="24"/>
+                <w:lang w:eastAsia="en-CA"/>
+              </w:rPr>
+            </w:pPr>
+            <w:r>
+              <w:rPr>
+                <w:rFonts w:ascii="Times New Roman" w:eastAsia="Times New Roman" w:hAnsi="Times New Roman" w:cs="Times New Roman"/>
+                <w:sz w:val="24"/>
+                <w:szCs w:val="24"/>
+                <w:lang w:eastAsia="en-CA"/>
+              </w:rPr>
+              <w:t>Requirements not met</w:t>
+            </w:r>
           </w:p>
         </w:tc>
       </w:tr>
@@ -120,7 +129,25 @@
                 <w:szCs w:val="24"/>
                 <w:lang w:eastAsia="en-CA"/>
               </w:rPr>
-              <w:t xml:space="preserve">Q2. What are the maximum memory requirements for the reused component, and can those requirements? </w:t>
+              <w:t>Q2. What are the maximum memory requirements for the reused compo</w:t>
+            </w:r>
+            <w:r>
+              <w:rPr>
+                <w:rFonts w:ascii="Times New Roman" w:eastAsia="Times New Roman" w:hAnsi="Times New Roman" w:cs="Times New Roman"/>
+                <w:sz w:val="24"/>
+                <w:szCs w:val="24"/>
+                <w:lang w:eastAsia="en-CA"/>
+              </w:rPr>
+              <w:t>nent, and does it meet system requirements</w:t>
+            </w:r>
+            <w:r>
+              <w:rPr>
+                <w:rFonts w:ascii="Times New Roman" w:eastAsia="Times New Roman" w:hAnsi="Times New Roman" w:cs="Times New Roman"/>
+                <w:sz w:val="24"/>
+                <w:szCs w:val="24"/>
+                <w:lang w:eastAsia="en-CA"/>
+              </w:rPr>
+              <w:t xml:space="preserve">? </w:t>
             </w:r>
           </w:p>
         </w:tc>
@@ -130,14 +157,23 @@
           </w:tcPr>
           <w:p>
             <w:pPr>
-              <w:ind w:left="1080"/>
-              <w:rPr>
-                <w:rFonts w:ascii="Times New Roman" w:eastAsia="Times New Roman" w:hAnsi="Times New Roman" w:cs="Times New Roman"/>
-                <w:sz w:val="24"/>
-                <w:szCs w:val="24"/>
-                <w:lang w:eastAsia="en-CA"/>
-              </w:rPr>
-            </w:pPr>
+              <w:ind w:left="244"/>
+              <w:rPr>
+                <w:rFonts w:ascii="Times New Roman" w:eastAsia="Times New Roman" w:hAnsi="Times New Roman" w:cs="Times New Roman"/>
+                <w:sz w:val="24"/>
+                <w:szCs w:val="24"/>
+                <w:lang w:eastAsia="en-CA"/>
+              </w:rPr>
+            </w:pPr>
+            <w:r>
+              <w:rPr>
+                <w:rFonts w:ascii="Times New Roman" w:eastAsia="Times New Roman" w:hAnsi="Times New Roman" w:cs="Times New Roman"/>
+                <w:sz w:val="24"/>
+                <w:szCs w:val="24"/>
+                <w:lang w:eastAsia="en-CA"/>
+              </w:rPr>
+              <w:t>Requirements not met</w:t>
+            </w:r>
           </w:p>
         </w:tc>
       </w:tr>
@@ -165,7 +201,61 @@
                 <w:szCs w:val="24"/>
                 <w:lang w:eastAsia="en-CA"/>
               </w:rPr>
-              <w:t xml:space="preserve">Q3. What are the requirements/design specifications the reused software should meet? </w:t>
+              <w:t xml:space="preserve">Q3. </w:t>
+            </w:r>
+            <w:r>
+              <w:rPr>
+                <w:rFonts w:ascii="Times New Roman" w:eastAsia="Times New Roman" w:hAnsi="Times New Roman" w:cs="Times New Roman"/>
+                <w:sz w:val="24"/>
+                <w:szCs w:val="24"/>
+                <w:lang w:eastAsia="en-CA"/>
+              </w:rPr>
+              <w:t>Were</w:t>
+            </w:r>
+            <w:r>
+              <w:rPr>
+                <w:rFonts w:ascii="Times New Roman" w:eastAsia="Times New Roman" w:hAnsi="Times New Roman" w:cs="Times New Roman"/>
+                <w:sz w:val="24"/>
+                <w:szCs w:val="24"/>
+                <w:lang w:eastAsia="en-CA"/>
+              </w:rPr>
+              <w:t xml:space="preserve"> the requirements/design specifications </w:t>
+            </w:r>
+            <w:r>
+              <w:rPr>
+                <w:rFonts w:ascii="Times New Roman" w:eastAsia="Times New Roman" w:hAnsi="Times New Roman" w:cs="Times New Roman"/>
+                <w:sz w:val="24"/>
+                <w:szCs w:val="24"/>
+                <w:lang w:eastAsia="en-CA"/>
+              </w:rPr>
+              <w:t xml:space="preserve">established for </w:t>
+            </w:r>
+            <w:r>
+              <w:rPr>
+                <w:rFonts w:ascii="Times New Roman" w:eastAsia="Times New Roman" w:hAnsi="Times New Roman" w:cs="Times New Roman"/>
+                <w:sz w:val="24"/>
+                <w:szCs w:val="24"/>
+                <w:lang w:eastAsia="en-CA"/>
+              </w:rPr>
+              <w:t>software</w:t>
+            </w:r>
+            <w:r>
+              <w:rPr>
+                <w:rFonts w:ascii="Times New Roman" w:eastAsia="Times New Roman" w:hAnsi="Times New Roman" w:cs="Times New Roman"/>
+                <w:sz w:val="24"/>
+                <w:szCs w:val="24"/>
+                <w:lang w:eastAsia="en-CA"/>
+              </w:rPr>
+              <w:t xml:space="preserve"> reuse</w:t>
+            </w:r>
+            <w:r>
+              <w:rPr>
+                <w:rFonts w:ascii="Times New Roman" w:eastAsia="Times New Roman" w:hAnsi="Times New Roman" w:cs="Times New Roman"/>
+                <w:sz w:val="24"/>
+                <w:szCs w:val="24"/>
+                <w:lang w:eastAsia="en-CA"/>
+              </w:rPr>
+              <w:t xml:space="preserve">? </w:t>
             </w:r>
           </w:p>
         </w:tc>
@@ -175,14 +265,23 @@
           </w:tcPr>
           <w:p>
             <w:pPr>
-              <w:ind w:left="1080"/>
-              <w:rPr>
-                <w:rFonts w:ascii="Times New Roman" w:eastAsia="Times New Roman" w:hAnsi="Times New Roman" w:cs="Times New Roman"/>
-                <w:sz w:val="24"/>
-                <w:szCs w:val="24"/>
-                <w:lang w:eastAsia="en-CA"/>
-              </w:rPr>
-            </w:pPr>
+              <w:ind w:left="244"/>
+              <w:rPr>
+                <w:rFonts w:ascii="Times New Roman" w:eastAsia="Times New Roman" w:hAnsi="Times New Roman" w:cs="Times New Roman"/>
+                <w:sz w:val="24"/>
+                <w:szCs w:val="24"/>
+                <w:lang w:eastAsia="en-CA"/>
+              </w:rPr>
+            </w:pPr>
+            <w:r>
+              <w:rPr>
+                <w:rFonts w:ascii="Times New Roman" w:eastAsia="Times New Roman" w:hAnsi="Times New Roman" w:cs="Times New Roman"/>
+                <w:sz w:val="24"/>
+                <w:szCs w:val="24"/>
+                <w:lang w:eastAsia="en-CA"/>
+              </w:rPr>
+              <w:t>Requirements not met</w:t>
+            </w:r>
           </w:p>
         </w:tc>
       </w:tr>
@@ -220,14 +319,23 @@
           </w:tcPr>
           <w:p>
             <w:pPr>
-              <w:ind w:left="1080"/>
-              <w:rPr>
-                <w:rFonts w:ascii="Times New Roman" w:eastAsia="Times New Roman" w:hAnsi="Times New Roman" w:cs="Times New Roman"/>
-                <w:sz w:val="24"/>
-                <w:szCs w:val="24"/>
-                <w:lang w:eastAsia="en-CA"/>
-              </w:rPr>
-            </w:pPr>
+              <w:ind w:left="244"/>
+              <w:rPr>
+                <w:rFonts w:ascii="Times New Roman" w:eastAsia="Times New Roman" w:hAnsi="Times New Roman" w:cs="Times New Roman"/>
+                <w:sz w:val="24"/>
+                <w:szCs w:val="24"/>
+                <w:lang w:eastAsia="en-CA"/>
+              </w:rPr>
+            </w:pPr>
+            <w:r>
+              <w:rPr>
+                <w:rFonts w:ascii="Times New Roman" w:eastAsia="Times New Roman" w:hAnsi="Times New Roman" w:cs="Times New Roman"/>
+                <w:sz w:val="24"/>
+                <w:szCs w:val="24"/>
+                <w:lang w:eastAsia="en-CA"/>
+              </w:rPr>
+              <w:t>Requirements not met</w:t>
+            </w:r>
           </w:p>
         </w:tc>
       </w:tr>
@@ -265,14 +373,50 @@
           </w:tcPr>
           <w:p>
             <w:pPr>
-              <w:ind w:left="1080"/>
-              <w:rPr>
-                <w:rFonts w:ascii="Times New Roman" w:eastAsia="Times New Roman" w:hAnsi="Times New Roman" w:cs="Times New Roman"/>
-                <w:sz w:val="24"/>
-                <w:szCs w:val="24"/>
-                <w:lang w:eastAsia="en-CA"/>
-              </w:rPr>
-            </w:pPr>
+              <w:ind w:left="244"/>
+              <w:rPr>
+                <w:rFonts w:ascii="Times New Roman" w:eastAsia="Times New Roman" w:hAnsi="Times New Roman" w:cs="Times New Roman"/>
+                <w:sz w:val="24"/>
+                <w:szCs w:val="24"/>
+                <w:lang w:eastAsia="en-CA"/>
+              </w:rPr>
+            </w:pPr>
+            <w:r>
+              <w:rPr>
+                <w:rFonts w:ascii="Times New Roman" w:eastAsia="Times New Roman" w:hAnsi="Times New Roman" w:cs="Times New Roman"/>
+                <w:sz w:val="24"/>
+                <w:szCs w:val="24"/>
+                <w:lang w:eastAsia="en-CA"/>
+              </w:rPr>
+              <w:t>Requirements not met</w:t>
+            </w:r>
+            <w:r>
+              <w:rPr>
+                <w:rFonts w:ascii="Times New Roman" w:eastAsia="Times New Roman" w:hAnsi="Times New Roman" w:cs="Times New Roman"/>
+                <w:sz w:val="24"/>
+                <w:szCs w:val="24"/>
+                <w:lang w:eastAsia="en-CA"/>
+              </w:rPr>
+              <w:t xml:space="preserve">; No already existing </w:t>
+            </w:r>
+            <w:r>
+              <w:rPr>
+                <w:rFonts w:ascii="Times New Roman" w:eastAsia="Times New Roman" w:hAnsi="Times New Roman" w:cs="Times New Roman"/>
+                <w:sz w:val="24"/>
+                <w:szCs w:val="24"/>
+                <w:lang w:eastAsia="en-CA"/>
+              </w:rPr>
+              <w:t xml:space="preserve">reusable </w:t>
+            </w:r>
+            <w:r>
+              <w:rPr>
+                <w:rFonts w:ascii="Times New Roman" w:eastAsia="Times New Roman" w:hAnsi="Times New Roman" w:cs="Times New Roman"/>
+                <w:sz w:val="24"/>
+                <w:szCs w:val="24"/>
+                <w:lang w:eastAsia="en-CA"/>
+              </w:rPr>
+              <w:t>components or objects</w:t>
+            </w:r>
           </w:p>
         </w:tc>
       </w:tr>
@@ -310,14 +454,41 @@
           </w:tcPr>
           <w:p>
             <w:pPr>
-              <w:ind w:left="1080"/>
-              <w:rPr>
-                <w:rFonts w:ascii="Times New Roman" w:eastAsia="Times New Roman" w:hAnsi="Times New Roman" w:cs="Times New Roman"/>
-                <w:sz w:val="24"/>
-                <w:szCs w:val="24"/>
-                <w:lang w:eastAsia="en-CA"/>
-              </w:rPr>
-            </w:pPr>
+              <w:ind w:left="244"/>
+              <w:rPr>
+                <w:rFonts w:ascii="Times New Roman" w:eastAsia="Times New Roman" w:hAnsi="Times New Roman" w:cs="Times New Roman"/>
+                <w:sz w:val="24"/>
+                <w:szCs w:val="24"/>
+                <w:lang w:eastAsia="en-CA"/>
+              </w:rPr>
+            </w:pPr>
+            <w:r>
+              <w:rPr>
+                <w:rFonts w:ascii="Times New Roman" w:eastAsia="Times New Roman" w:hAnsi="Times New Roman" w:cs="Times New Roman"/>
+                <w:sz w:val="24"/>
+                <w:szCs w:val="24"/>
+                <w:lang w:eastAsia="en-CA"/>
+              </w:rPr>
+              <w:t>Requirements not met</w:t>
+            </w:r>
+            <w:r>
+              <w:rPr>
+                <w:rFonts w:ascii="Times New Roman" w:eastAsia="Times New Roman" w:hAnsi="Times New Roman" w:cs="Times New Roman"/>
+                <w:sz w:val="24"/>
+                <w:szCs w:val="24"/>
+                <w:lang w:eastAsia="en-CA"/>
+              </w:rPr>
+              <w:t>; None</w:t>
+            </w:r>
+            <w:r>
+              <w:rPr>
+                <w:rFonts w:ascii="Times New Roman" w:eastAsia="Times New Roman" w:hAnsi="Times New Roman" w:cs="Times New Roman"/>
+                <w:sz w:val="24"/>
+                <w:szCs w:val="24"/>
+                <w:lang w:eastAsia="en-CA"/>
+              </w:rPr>
+              <w:t xml:space="preserve"> defined</w:t>
+            </w:r>
           </w:p>
         </w:tc>
       </w:tr>
@@ -391,14 +562,41 @@
           </w:tcPr>
           <w:p>
             <w:pPr>
-              <w:ind w:left="1080"/>
-              <w:rPr>
-                <w:rFonts w:ascii="Times New Roman" w:eastAsia="Times New Roman" w:hAnsi="Times New Roman" w:cs="Times New Roman"/>
-                <w:sz w:val="24"/>
-                <w:szCs w:val="24"/>
-                <w:lang w:eastAsia="en-CA"/>
-              </w:rPr>
-            </w:pPr>
+              <w:ind w:left="244"/>
+              <w:rPr>
+                <w:rFonts w:ascii="Times New Roman" w:eastAsia="Times New Roman" w:hAnsi="Times New Roman" w:cs="Times New Roman"/>
+                <w:sz w:val="24"/>
+                <w:szCs w:val="24"/>
+                <w:lang w:eastAsia="en-CA"/>
+              </w:rPr>
+            </w:pPr>
+            <w:r>
+              <w:rPr>
+                <w:rFonts w:ascii="Times New Roman" w:eastAsia="Times New Roman" w:hAnsi="Times New Roman" w:cs="Times New Roman"/>
+                <w:sz w:val="24"/>
+                <w:szCs w:val="24"/>
+                <w:lang w:eastAsia="en-CA"/>
+              </w:rPr>
+              <w:t>Requirements</w:t>
+            </w:r>
+            <w:r>
+              <w:rPr>
+                <w:rFonts w:ascii="Times New Roman" w:eastAsia="Times New Roman" w:hAnsi="Times New Roman" w:cs="Times New Roman"/>
+                <w:sz w:val="24"/>
+                <w:szCs w:val="24"/>
+                <w:lang w:eastAsia="en-CA"/>
+              </w:rPr>
+              <w:t xml:space="preserve"> met</w:t>
+            </w:r>
+            <w:r>
+              <w:rPr>
+                <w:rFonts w:ascii="Times New Roman" w:eastAsia="Times New Roman" w:hAnsi="Times New Roman" w:cs="Times New Roman"/>
+                <w:sz w:val="24"/>
+                <w:szCs w:val="24"/>
+                <w:lang w:eastAsia="en-CA"/>
+              </w:rPr>
+              <w:t>; the whole software can be reused</w:t>
+            </w:r>
           </w:p>
         </w:tc>
       </w:tr>
@@ -436,14 +634,104 @@
           </w:tcPr>
           <w:p>
             <w:pPr>
-              <w:ind w:left="1080"/>
-              <w:rPr>
-                <w:rFonts w:ascii="Times New Roman" w:eastAsia="Times New Roman" w:hAnsi="Times New Roman" w:cs="Times New Roman"/>
-                <w:sz w:val="24"/>
-                <w:szCs w:val="24"/>
-                <w:lang w:eastAsia="en-CA"/>
-              </w:rPr>
-            </w:pPr>
+              <w:ind w:left="244"/>
+              <w:rPr>
+                <w:rFonts w:ascii="Times New Roman" w:eastAsia="Times New Roman" w:hAnsi="Times New Roman" w:cs="Times New Roman"/>
+                <w:sz w:val="24"/>
+                <w:szCs w:val="24"/>
+                <w:lang w:eastAsia="en-CA"/>
+              </w:rPr>
+            </w:pPr>
+            <w:r>
+              <w:rPr>
+                <w:rFonts w:ascii="Times New Roman" w:eastAsia="Times New Roman" w:hAnsi="Times New Roman" w:cs="Times New Roman"/>
+                <w:sz w:val="24"/>
+                <w:szCs w:val="24"/>
+                <w:lang w:eastAsia="en-CA"/>
+              </w:rPr>
+              <w:t>Requirements not met</w:t>
+            </w:r>
+            <w:r>
+              <w:rPr>
+                <w:rFonts w:ascii="Times New Roman" w:eastAsia="Times New Roman" w:hAnsi="Times New Roman" w:cs="Times New Roman"/>
+                <w:sz w:val="24"/>
+                <w:szCs w:val="24"/>
+                <w:lang w:eastAsia="en-CA"/>
+              </w:rPr>
+              <w:t>; None defined</w:t>
+            </w:r>
+          </w:p>
+        </w:tc>
+      </w:tr>
+      <w:tr>
+        <w:trPr>
+          <w:trHeight w:val="552"/>
+        </w:trPr>
+        <w:tc>
+          <w:tcPr>
+            <w:tcW w:w="5710" w:type="dxa"/>
+          </w:tcPr>
+          <w:p>
+            <w:pPr>
+              <w:rPr>
+                <w:rFonts w:ascii="Times New Roman" w:eastAsia="Times New Roman" w:hAnsi="Times New Roman" w:cs="Times New Roman"/>
+                <w:sz w:val="24"/>
+                <w:szCs w:val="24"/>
+                <w:lang w:eastAsia="en-CA"/>
+              </w:rPr>
+            </w:pPr>
+            <w:r>
+              <w:rPr>
+                <w:rFonts w:ascii="Times New Roman" w:eastAsia="Times New Roman" w:hAnsi="Times New Roman" w:cs="Times New Roman"/>
+                <w:sz w:val="24"/>
+                <w:szCs w:val="24"/>
+                <w:lang w:eastAsia="en-CA"/>
+              </w:rPr>
+              <w:t>Analysis and Recommendations</w:t>
+            </w:r>
+          </w:p>
+        </w:tc>
+        <w:tc>
+          <w:tcPr>
+            <w:tcW w:w="3866" w:type="dxa"/>
+          </w:tcPr>
+          <w:p>
+            <w:pPr>
+              <w:ind w:left="244"/>
+              <w:rPr>
+                <w:rFonts w:ascii="Times New Roman" w:eastAsia="Times New Roman" w:hAnsi="Times New Roman" w:cs="Times New Roman"/>
+                <w:sz w:val="24"/>
+                <w:szCs w:val="24"/>
+                <w:lang w:eastAsia="en-CA"/>
+              </w:rPr>
+            </w:pPr>
+            <w:r>
+              <w:rPr>
+                <w:rFonts w:ascii="Times New Roman" w:eastAsia="Times New Roman" w:hAnsi="Times New Roman" w:cs="Times New Roman"/>
+                <w:sz w:val="24"/>
+                <w:szCs w:val="24"/>
+                <w:lang w:eastAsia="en-CA"/>
+              </w:rPr>
+              <w:t>There were no p</w:t>
+            </w:r>
+            <w:r>
+              <w:rPr>
+                <w:rFonts w:ascii="Times New Roman" w:eastAsia="Times New Roman" w:hAnsi="Times New Roman" w:cs="Times New Roman"/>
+                <w:sz w:val="24"/>
+                <w:szCs w:val="24"/>
+                <w:lang w:eastAsia="en-CA"/>
+              </w:rPr>
+              <w:t>lans defined for usage of existing software. Development team should establish a component level reusability strategy</w:t>
+            </w:r>
+            <w:r>
+              <w:rPr>
+                <w:rFonts w:ascii="Times New Roman" w:eastAsia="Times New Roman" w:hAnsi="Times New Roman" w:cs="Times New Roman"/>
+                <w:sz w:val="24"/>
+                <w:szCs w:val="24"/>
+                <w:lang w:eastAsia="en-CA"/>
+              </w:rPr>
+              <w:t>.</w:t>
+            </w:r>
           </w:p>
         </w:tc>
       </w:tr>
@@ -534,14 +822,32 @@
           </w:tcPr>
           <w:p>
             <w:pPr>
-              <w:ind w:left="1080"/>
-              <w:rPr>
-                <w:rFonts w:ascii="Times New Roman" w:eastAsia="Times New Roman" w:hAnsi="Times New Roman" w:cs="Times New Roman"/>
-                <w:sz w:val="24"/>
-                <w:szCs w:val="24"/>
-                <w:lang w:eastAsia="en-CA"/>
-              </w:rPr>
-            </w:pPr>
+              <w:ind w:left="244"/>
+              <w:rPr>
+                <w:rFonts w:ascii="Times New Roman" w:eastAsia="Times New Roman" w:hAnsi="Times New Roman" w:cs="Times New Roman"/>
+                <w:sz w:val="24"/>
+                <w:szCs w:val="24"/>
+                <w:lang w:eastAsia="en-CA"/>
+              </w:rPr>
+            </w:pPr>
+            <w:r>
+              <w:rPr>
+                <w:rFonts w:ascii="Times New Roman" w:eastAsia="Times New Roman" w:hAnsi="Times New Roman" w:cs="Times New Roman"/>
+                <w:sz w:val="24"/>
+                <w:szCs w:val="24"/>
+                <w:lang w:eastAsia="en-CA"/>
+              </w:rPr>
+              <w:t>Yes</w:t>
+            </w:r>
+            <w:r>
+              <w:rPr>
+                <w:rFonts w:ascii="Times New Roman" w:eastAsia="Times New Roman" w:hAnsi="Times New Roman" w:cs="Times New Roman"/>
+                <w:sz w:val="24"/>
+                <w:szCs w:val="24"/>
+                <w:lang w:eastAsia="en-CA"/>
+              </w:rPr>
+              <w:t>; Upon further review</w:t>
+            </w:r>
           </w:p>
         </w:tc>
       </w:tr>
@@ -579,14 +885,23 @@
           </w:tcPr>
           <w:p>
             <w:pPr>
-              <w:ind w:left="1080"/>
-              <w:rPr>
-                <w:rFonts w:ascii="Times New Roman" w:eastAsia="Times New Roman" w:hAnsi="Times New Roman" w:cs="Times New Roman"/>
-                <w:sz w:val="24"/>
-                <w:szCs w:val="24"/>
-                <w:lang w:eastAsia="en-CA"/>
-              </w:rPr>
-            </w:pPr>
+              <w:ind w:left="244"/>
+              <w:rPr>
+                <w:rFonts w:ascii="Times New Roman" w:eastAsia="Times New Roman" w:hAnsi="Times New Roman" w:cs="Times New Roman"/>
+                <w:sz w:val="24"/>
+                <w:szCs w:val="24"/>
+                <w:lang w:eastAsia="en-CA"/>
+              </w:rPr>
+            </w:pPr>
+            <w:r>
+              <w:rPr>
+                <w:rFonts w:ascii="Times New Roman" w:eastAsia="Times New Roman" w:hAnsi="Times New Roman" w:cs="Times New Roman"/>
+                <w:sz w:val="24"/>
+                <w:szCs w:val="24"/>
+                <w:lang w:eastAsia="en-CA"/>
+              </w:rPr>
+              <w:t>Yes</w:t>
+            </w:r>
           </w:p>
         </w:tc>
       </w:tr>
@@ -624,7 +939,27 @@
           </w:tcPr>
           <w:p>
             <w:pPr>
-              <w:ind w:left="1080"/>
+              <w:ind w:left="244"/>
+              <w:rPr>
+                <w:rFonts w:ascii="Times New Roman" w:eastAsia="Times New Roman" w:hAnsi="Times New Roman" w:cs="Times New Roman"/>
+                <w:sz w:val="24"/>
+                <w:szCs w:val="24"/>
+                <w:lang w:eastAsia="en-CA"/>
+              </w:rPr>
+            </w:pPr>
+            <w:r>
+              <w:rPr>
+                <w:rFonts w:ascii="Times New Roman" w:eastAsia="Times New Roman" w:hAnsi="Times New Roman" w:cs="Times New Roman"/>
+                <w:sz w:val="24"/>
+                <w:szCs w:val="24"/>
+                <w:lang w:eastAsia="en-CA"/>
+              </w:rPr>
+              <w:t>No; There is no specified novice or expert interactions. Only base user requirements defined</w:t>
+            </w:r>
+          </w:p>
+          <w:p>
+            <w:pPr>
+              <w:ind w:firstLine="720"/>
               <w:rPr>
                 <w:rFonts w:ascii="Times New Roman" w:eastAsia="Times New Roman" w:hAnsi="Times New Roman" w:cs="Times New Roman"/>
                 <w:sz w:val="24"/>
@@ -669,14 +1004,23 @@
           </w:tcPr>
           <w:p>
             <w:pPr>
-              <w:ind w:left="1080"/>
-              <w:rPr>
-                <w:rFonts w:ascii="Times New Roman" w:eastAsia="Times New Roman" w:hAnsi="Times New Roman" w:cs="Times New Roman"/>
-                <w:sz w:val="24"/>
-                <w:szCs w:val="24"/>
-                <w:lang w:eastAsia="en-CA"/>
-              </w:rPr>
-            </w:pPr>
+              <w:ind w:left="244"/>
+              <w:rPr>
+                <w:rFonts w:ascii="Times New Roman" w:eastAsia="Times New Roman" w:hAnsi="Times New Roman" w:cs="Times New Roman"/>
+                <w:sz w:val="24"/>
+                <w:szCs w:val="24"/>
+                <w:lang w:eastAsia="en-CA"/>
+              </w:rPr>
+            </w:pPr>
+            <w:r>
+              <w:rPr>
+                <w:rFonts w:ascii="Times New Roman" w:eastAsia="Times New Roman" w:hAnsi="Times New Roman" w:cs="Times New Roman"/>
+                <w:sz w:val="24"/>
+                <w:szCs w:val="24"/>
+                <w:lang w:eastAsia="en-CA"/>
+              </w:rPr>
+              <w:t>Yes</w:t>
+            </w:r>
           </w:p>
         </w:tc>
       </w:tr>
@@ -704,6 +1048,7 @@
                 <w:szCs w:val="24"/>
                 <w:lang w:eastAsia="en-CA"/>
               </w:rPr>
+              <w:lastRenderedPageBreak/>
               <w:t>Q5. Is the behaviour of the software consistent with the information it must process and the functions it must perform?</w:t>
             </w:r>
           </w:p>
@@ -714,14 +1059,23 @@
           </w:tcPr>
           <w:p>
             <w:pPr>
-              <w:ind w:left="1080"/>
-              <w:rPr>
-                <w:rFonts w:ascii="Times New Roman" w:eastAsia="Times New Roman" w:hAnsi="Times New Roman" w:cs="Times New Roman"/>
-                <w:sz w:val="24"/>
-                <w:szCs w:val="24"/>
-                <w:lang w:eastAsia="en-CA"/>
-              </w:rPr>
-            </w:pPr>
+              <w:ind w:left="244"/>
+              <w:rPr>
+                <w:rFonts w:ascii="Times New Roman" w:eastAsia="Times New Roman" w:hAnsi="Times New Roman" w:cs="Times New Roman"/>
+                <w:sz w:val="24"/>
+                <w:szCs w:val="24"/>
+                <w:lang w:eastAsia="en-CA"/>
+              </w:rPr>
+            </w:pPr>
+            <w:r>
+              <w:rPr>
+                <w:rFonts w:ascii="Times New Roman" w:eastAsia="Times New Roman" w:hAnsi="Times New Roman" w:cs="Times New Roman"/>
+                <w:sz w:val="24"/>
+                <w:szCs w:val="24"/>
+                <w:lang w:eastAsia="en-CA"/>
+              </w:rPr>
+              <w:t>Yes</w:t>
+            </w:r>
           </w:p>
         </w:tc>
       </w:tr>
@@ -759,14 +1113,23 @@
           </w:tcPr>
           <w:p>
             <w:pPr>
-              <w:ind w:left="1080"/>
-              <w:rPr>
-                <w:rFonts w:ascii="Times New Roman" w:eastAsia="Times New Roman" w:hAnsi="Times New Roman" w:cs="Times New Roman"/>
-                <w:sz w:val="24"/>
-                <w:szCs w:val="24"/>
-                <w:lang w:eastAsia="en-CA"/>
-              </w:rPr>
-            </w:pPr>
+              <w:ind w:left="244"/>
+              <w:rPr>
+                <w:rFonts w:ascii="Times New Roman" w:eastAsia="Times New Roman" w:hAnsi="Times New Roman" w:cs="Times New Roman"/>
+                <w:sz w:val="24"/>
+                <w:szCs w:val="24"/>
+                <w:lang w:eastAsia="en-CA"/>
+              </w:rPr>
+            </w:pPr>
+            <w:r>
+              <w:rPr>
+                <w:rFonts w:ascii="Times New Roman" w:eastAsia="Times New Roman" w:hAnsi="Times New Roman" w:cs="Times New Roman"/>
+                <w:sz w:val="24"/>
+                <w:szCs w:val="24"/>
+                <w:lang w:eastAsia="en-CA"/>
+              </w:rPr>
+              <w:t>Yes</w:t>
+            </w:r>
           </w:p>
         </w:tc>
       </w:tr>
@@ -794,7 +1157,6 @@
                 <w:szCs w:val="24"/>
                 <w:lang w:eastAsia="en-CA"/>
               </w:rPr>
-              <w:lastRenderedPageBreak/>
               <w:t>Q7. Have business requirements been met in the use cases?</w:t>
             </w:r>
           </w:p>
@@ -805,14 +1167,23 @@
           </w:tcPr>
           <w:p>
             <w:pPr>
-              <w:ind w:left="1080"/>
-              <w:rPr>
-                <w:rFonts w:ascii="Times New Roman" w:eastAsia="Times New Roman" w:hAnsi="Times New Roman" w:cs="Times New Roman"/>
-                <w:sz w:val="24"/>
-                <w:szCs w:val="24"/>
-                <w:lang w:eastAsia="en-CA"/>
-              </w:rPr>
-            </w:pPr>
+              <w:ind w:left="244"/>
+              <w:rPr>
+                <w:rFonts w:ascii="Times New Roman" w:eastAsia="Times New Roman" w:hAnsi="Times New Roman" w:cs="Times New Roman"/>
+                <w:sz w:val="24"/>
+                <w:szCs w:val="24"/>
+                <w:lang w:eastAsia="en-CA"/>
+              </w:rPr>
+            </w:pPr>
+            <w:r>
+              <w:rPr>
+                <w:rFonts w:ascii="Times New Roman" w:eastAsia="Times New Roman" w:hAnsi="Times New Roman" w:cs="Times New Roman"/>
+                <w:sz w:val="24"/>
+                <w:szCs w:val="24"/>
+                <w:lang w:eastAsia="en-CA"/>
+              </w:rPr>
+              <w:t>Yes</w:t>
+            </w:r>
           </w:p>
         </w:tc>
       </w:tr>
@@ -850,14 +1221,158 @@
           </w:tcPr>
           <w:p>
             <w:pPr>
-              <w:ind w:left="1080"/>
-              <w:rPr>
-                <w:rFonts w:ascii="Times New Roman" w:eastAsia="Times New Roman" w:hAnsi="Times New Roman" w:cs="Times New Roman"/>
-                <w:sz w:val="24"/>
-                <w:szCs w:val="24"/>
-                <w:lang w:eastAsia="en-CA"/>
-              </w:rPr>
-            </w:pPr>
+              <w:ind w:left="244"/>
+              <w:rPr>
+                <w:rFonts w:ascii="Times New Roman" w:eastAsia="Times New Roman" w:hAnsi="Times New Roman" w:cs="Times New Roman"/>
+                <w:sz w:val="24"/>
+                <w:szCs w:val="24"/>
+                <w:lang w:eastAsia="en-CA"/>
+              </w:rPr>
+            </w:pPr>
+            <w:r>
+              <w:rPr>
+                <w:rFonts w:ascii="Times New Roman" w:eastAsia="Times New Roman" w:hAnsi="Times New Roman" w:cs="Times New Roman"/>
+                <w:sz w:val="24"/>
+                <w:szCs w:val="24"/>
+                <w:lang w:eastAsia="en-CA"/>
+              </w:rPr>
+              <w:t>Yes</w:t>
+            </w:r>
+          </w:p>
+        </w:tc>
+      </w:tr>
+      <w:tr>
+        <w:trPr>
+          <w:trHeight w:val="828"/>
+        </w:trPr>
+        <w:tc>
+          <w:tcPr>
+            <w:tcW w:w="5661" w:type="dxa"/>
+          </w:tcPr>
+          <w:p>
+            <w:pPr>
+              <w:rPr>
+                <w:rFonts w:ascii="Times New Roman" w:eastAsia="Times New Roman" w:hAnsi="Times New Roman" w:cs="Times New Roman"/>
+                <w:sz w:val="24"/>
+                <w:szCs w:val="24"/>
+                <w:lang w:eastAsia="en-CA"/>
+              </w:rPr>
+            </w:pPr>
+            <w:r>
+              <w:rPr>
+                <w:rFonts w:ascii="Times New Roman" w:eastAsia="Times New Roman" w:hAnsi="Times New Roman" w:cs="Times New Roman"/>
+                <w:sz w:val="24"/>
+                <w:szCs w:val="24"/>
+                <w:lang w:eastAsia="en-CA"/>
+              </w:rPr>
+              <w:t>Analysis and Recommendations</w:t>
+            </w:r>
+          </w:p>
+        </w:tc>
+        <w:tc>
+          <w:tcPr>
+            <w:tcW w:w="3945" w:type="dxa"/>
+          </w:tcPr>
+          <w:p>
+            <w:pPr>
+              <w:ind w:left="244"/>
+              <w:rPr>
+                <w:rFonts w:ascii="Times New Roman" w:eastAsia="Times New Roman" w:hAnsi="Times New Roman" w:cs="Times New Roman"/>
+                <w:sz w:val="24"/>
+                <w:szCs w:val="24"/>
+                <w:lang w:eastAsia="en-CA"/>
+              </w:rPr>
+            </w:pPr>
+            <w:r>
+              <w:rPr>
+                <w:rFonts w:ascii="Times New Roman" w:eastAsia="Times New Roman" w:hAnsi="Times New Roman" w:cs="Times New Roman"/>
+                <w:sz w:val="24"/>
+                <w:szCs w:val="24"/>
+                <w:lang w:eastAsia="en-CA"/>
+              </w:rPr>
+              <w:t xml:space="preserve">Software is capable of carrying out its’ defined </w:t>
+            </w:r>
+            <w:r>
+              <w:rPr>
+                <w:rFonts w:ascii="Times New Roman" w:eastAsia="Times New Roman" w:hAnsi="Times New Roman" w:cs="Times New Roman"/>
+                <w:sz w:val="24"/>
+                <w:szCs w:val="24"/>
+                <w:lang w:eastAsia="en-CA"/>
+              </w:rPr>
+              <w:t>functionalities</w:t>
+            </w:r>
+            <w:r>
+              <w:rPr>
+                <w:rFonts w:ascii="Times New Roman" w:eastAsia="Times New Roman" w:hAnsi="Times New Roman" w:cs="Times New Roman"/>
+                <w:sz w:val="24"/>
+                <w:szCs w:val="24"/>
+                <w:lang w:eastAsia="en-CA"/>
+              </w:rPr>
+              <w:t>.</w:t>
+            </w:r>
+            <w:r>
+              <w:rPr>
+                <w:rFonts w:ascii="Times New Roman" w:eastAsia="Times New Roman" w:hAnsi="Times New Roman" w:cs="Times New Roman"/>
+                <w:sz w:val="24"/>
+                <w:szCs w:val="24"/>
+                <w:lang w:eastAsia="en-CA"/>
+              </w:rPr>
+              <w:t xml:space="preserve"> </w:t>
+            </w:r>
+            <w:r>
+              <w:rPr>
+                <w:rFonts w:ascii="Times New Roman" w:eastAsia="Times New Roman" w:hAnsi="Times New Roman" w:cs="Times New Roman"/>
+                <w:sz w:val="24"/>
+                <w:szCs w:val="24"/>
+                <w:lang w:eastAsia="en-CA"/>
+              </w:rPr>
+              <w:t>Should contain</w:t>
+            </w:r>
+            <w:r>
+              <w:rPr>
+                <w:rFonts w:ascii="Times New Roman" w:eastAsia="Times New Roman" w:hAnsi="Times New Roman" w:cs="Times New Roman"/>
+                <w:sz w:val="24"/>
+                <w:szCs w:val="24"/>
+                <w:lang w:eastAsia="en-CA"/>
+              </w:rPr>
+              <w:t xml:space="preserve"> novice</w:t>
+            </w:r>
+            <w:r>
+              <w:rPr>
+                <w:rFonts w:ascii="Times New Roman" w:eastAsia="Times New Roman" w:hAnsi="Times New Roman" w:cs="Times New Roman"/>
+                <w:sz w:val="24"/>
+                <w:szCs w:val="24"/>
+                <w:lang w:eastAsia="en-CA"/>
+              </w:rPr>
+              <w:t xml:space="preserve"> </w:t>
+            </w:r>
+            <w:r>
+              <w:rPr>
+                <w:rFonts w:ascii="Times New Roman" w:eastAsia="Times New Roman" w:hAnsi="Times New Roman" w:cs="Times New Roman"/>
+                <w:sz w:val="24"/>
+                <w:szCs w:val="24"/>
+                <w:lang w:eastAsia="en-CA"/>
+              </w:rPr>
+              <w:t>and</w:t>
+            </w:r>
+            <w:r>
+              <w:rPr>
+                <w:rFonts w:ascii="Times New Roman" w:eastAsia="Times New Roman" w:hAnsi="Times New Roman" w:cs="Times New Roman"/>
+                <w:sz w:val="24"/>
+                <w:szCs w:val="24"/>
+                <w:lang w:eastAsia="en-CA"/>
+              </w:rPr>
+              <w:t xml:space="preserve"> expert in</w:t>
+            </w:r>
+            <w:r>
+              <w:rPr>
+                <w:rFonts w:ascii="Times New Roman" w:eastAsia="Times New Roman" w:hAnsi="Times New Roman" w:cs="Times New Roman"/>
+                <w:sz w:val="24"/>
+                <w:szCs w:val="24"/>
+                <w:lang w:eastAsia="en-CA"/>
+              </w:rPr>
+              <w:t>teraction definitions</w:t>
+            </w:r>
           </w:p>
         </w:tc>
       </w:tr>
@@ -949,16 +1464,23 @@
           </w:tcPr>
           <w:p>
             <w:pPr>
-              <w:ind w:left="1080"/>
-              <w:rPr>
-                <w:rFonts w:ascii="Times New Roman" w:eastAsia="Times New Roman" w:hAnsi="Times New Roman" w:cs="Times New Roman"/>
-                <w:sz w:val="24"/>
-                <w:szCs w:val="24"/>
-                <w:lang w:eastAsia="en-CA"/>
-              </w:rPr>
-            </w:pPr>
-            <w:bookmarkStart w:id="0" w:name="_GoBack"/>
-            <w:bookmarkEnd w:id="0"/>
+              <w:ind w:left="244"/>
+              <w:rPr>
+                <w:rFonts w:ascii="Times New Roman" w:eastAsia="Times New Roman" w:hAnsi="Times New Roman" w:cs="Times New Roman"/>
+                <w:sz w:val="24"/>
+                <w:szCs w:val="24"/>
+                <w:lang w:eastAsia="en-CA"/>
+              </w:rPr>
+            </w:pPr>
+            <w:r>
+              <w:rPr>
+                <w:rFonts w:ascii="Times New Roman" w:eastAsia="Times New Roman" w:hAnsi="Times New Roman" w:cs="Times New Roman"/>
+                <w:sz w:val="24"/>
+                <w:szCs w:val="24"/>
+                <w:lang w:eastAsia="en-CA"/>
+              </w:rPr>
+              <w:t>Yes</w:t>
+            </w:r>
           </w:p>
         </w:tc>
       </w:tr>
@@ -996,14 +1518,23 @@
           </w:tcPr>
           <w:p>
             <w:pPr>
-              <w:ind w:left="1080"/>
-              <w:rPr>
-                <w:rFonts w:ascii="Times New Roman" w:eastAsia="Times New Roman" w:hAnsi="Times New Roman" w:cs="Times New Roman"/>
-                <w:sz w:val="24"/>
-                <w:szCs w:val="24"/>
-                <w:lang w:eastAsia="en-CA"/>
-              </w:rPr>
-            </w:pPr>
+              <w:ind w:left="244"/>
+              <w:rPr>
+                <w:rFonts w:ascii="Times New Roman" w:eastAsia="Times New Roman" w:hAnsi="Times New Roman" w:cs="Times New Roman"/>
+                <w:sz w:val="24"/>
+                <w:szCs w:val="24"/>
+                <w:lang w:eastAsia="en-CA"/>
+              </w:rPr>
+            </w:pPr>
+            <w:r>
+              <w:rPr>
+                <w:rFonts w:ascii="Times New Roman" w:eastAsia="Times New Roman" w:hAnsi="Times New Roman" w:cs="Times New Roman"/>
+                <w:sz w:val="24"/>
+                <w:szCs w:val="24"/>
+                <w:lang w:eastAsia="en-CA"/>
+              </w:rPr>
+              <w:t>Yes</w:t>
+            </w:r>
           </w:p>
         </w:tc>
       </w:tr>
@@ -1041,14 +1572,23 @@
           </w:tcPr>
           <w:p>
             <w:pPr>
-              <w:ind w:left="1080"/>
-              <w:rPr>
-                <w:rFonts w:ascii="Times New Roman" w:eastAsia="Times New Roman" w:hAnsi="Times New Roman" w:cs="Times New Roman"/>
-                <w:sz w:val="24"/>
-                <w:szCs w:val="24"/>
-                <w:lang w:eastAsia="en-CA"/>
-              </w:rPr>
-            </w:pPr>
+              <w:ind w:left="244"/>
+              <w:rPr>
+                <w:rFonts w:ascii="Times New Roman" w:eastAsia="Times New Roman" w:hAnsi="Times New Roman" w:cs="Times New Roman"/>
+                <w:sz w:val="24"/>
+                <w:szCs w:val="24"/>
+                <w:lang w:eastAsia="en-CA"/>
+              </w:rPr>
+            </w:pPr>
+            <w:r>
+              <w:rPr>
+                <w:rFonts w:ascii="Times New Roman" w:eastAsia="Times New Roman" w:hAnsi="Times New Roman" w:cs="Times New Roman"/>
+                <w:sz w:val="24"/>
+                <w:szCs w:val="24"/>
+                <w:lang w:eastAsia="en-CA"/>
+              </w:rPr>
+              <w:t>Yes</w:t>
+            </w:r>
           </w:p>
         </w:tc>
       </w:tr>
@@ -1086,14 +1626,23 @@
           </w:tcPr>
           <w:p>
             <w:pPr>
-              <w:ind w:left="1080"/>
-              <w:rPr>
-                <w:rFonts w:ascii="Times New Roman" w:eastAsia="Times New Roman" w:hAnsi="Times New Roman" w:cs="Times New Roman"/>
-                <w:sz w:val="24"/>
-                <w:szCs w:val="24"/>
-                <w:lang w:eastAsia="en-CA"/>
-              </w:rPr>
-            </w:pPr>
+              <w:ind w:left="244"/>
+              <w:rPr>
+                <w:rFonts w:ascii="Times New Roman" w:eastAsia="Times New Roman" w:hAnsi="Times New Roman" w:cs="Times New Roman"/>
+                <w:sz w:val="24"/>
+                <w:szCs w:val="24"/>
+                <w:lang w:eastAsia="en-CA"/>
+              </w:rPr>
+            </w:pPr>
+            <w:r>
+              <w:rPr>
+                <w:rFonts w:ascii="Times New Roman" w:eastAsia="Times New Roman" w:hAnsi="Times New Roman" w:cs="Times New Roman"/>
+                <w:sz w:val="24"/>
+                <w:szCs w:val="24"/>
+                <w:lang w:eastAsia="en-CA"/>
+              </w:rPr>
+              <w:t>Yes</w:t>
+            </w:r>
           </w:p>
         </w:tc>
       </w:tr>
@@ -1131,14 +1680,23 @@
           </w:tcPr>
           <w:p>
             <w:pPr>
-              <w:ind w:left="1080"/>
-              <w:rPr>
-                <w:rFonts w:ascii="Times New Roman" w:eastAsia="Times New Roman" w:hAnsi="Times New Roman" w:cs="Times New Roman"/>
-                <w:sz w:val="24"/>
-                <w:szCs w:val="24"/>
-                <w:lang w:eastAsia="en-CA"/>
-              </w:rPr>
-            </w:pPr>
+              <w:ind w:left="244"/>
+              <w:rPr>
+                <w:rFonts w:ascii="Times New Roman" w:eastAsia="Times New Roman" w:hAnsi="Times New Roman" w:cs="Times New Roman"/>
+                <w:sz w:val="24"/>
+                <w:szCs w:val="24"/>
+                <w:lang w:eastAsia="en-CA"/>
+              </w:rPr>
+            </w:pPr>
+            <w:r>
+              <w:rPr>
+                <w:rFonts w:ascii="Times New Roman" w:eastAsia="Times New Roman" w:hAnsi="Times New Roman" w:cs="Times New Roman"/>
+                <w:sz w:val="24"/>
+                <w:szCs w:val="24"/>
+                <w:lang w:eastAsia="en-CA"/>
+              </w:rPr>
+              <w:t>Yes</w:t>
+            </w:r>
           </w:p>
         </w:tc>
       </w:tr>
@@ -1166,7 +1724,43 @@
                 <w:szCs w:val="24"/>
                 <w:lang w:eastAsia="en-CA"/>
               </w:rPr>
-              <w:t>Q6. Will proper naming conventions being followed?</w:t>
+              <w:t xml:space="preserve">Q6. </w:t>
+            </w:r>
+            <w:r>
+              <w:rPr>
+                <w:rFonts w:ascii="Times New Roman" w:eastAsia="Times New Roman" w:hAnsi="Times New Roman" w:cs="Times New Roman"/>
+                <w:sz w:val="24"/>
+                <w:szCs w:val="24"/>
+                <w:lang w:eastAsia="en-CA"/>
+              </w:rPr>
+              <w:t>Are</w:t>
+            </w:r>
+            <w:r>
+              <w:rPr>
+                <w:rFonts w:ascii="Times New Roman" w:eastAsia="Times New Roman" w:hAnsi="Times New Roman" w:cs="Times New Roman"/>
+                <w:sz w:val="24"/>
+                <w:szCs w:val="24"/>
+                <w:lang w:eastAsia="en-CA"/>
+              </w:rPr>
+              <w:t xml:space="preserve"> proper naming conventions be</w:t>
+            </w:r>
+            <w:r>
+              <w:rPr>
+                <w:rFonts w:ascii="Times New Roman" w:eastAsia="Times New Roman" w:hAnsi="Times New Roman" w:cs="Times New Roman"/>
+                <w:sz w:val="24"/>
+                <w:szCs w:val="24"/>
+                <w:lang w:eastAsia="en-CA"/>
+              </w:rPr>
+              <w:t>ing</w:t>
+            </w:r>
+            <w:r>
+              <w:rPr>
+                <w:rFonts w:ascii="Times New Roman" w:eastAsia="Times New Roman" w:hAnsi="Times New Roman" w:cs="Times New Roman"/>
+                <w:sz w:val="24"/>
+                <w:szCs w:val="24"/>
+                <w:lang w:eastAsia="en-CA"/>
+              </w:rPr>
+              <w:t xml:space="preserve"> followed?</w:t>
             </w:r>
           </w:p>
         </w:tc>
@@ -1176,14 +1770,23 @@
           </w:tcPr>
           <w:p>
             <w:pPr>
-              <w:ind w:left="1080"/>
-              <w:rPr>
-                <w:rFonts w:ascii="Times New Roman" w:eastAsia="Times New Roman" w:hAnsi="Times New Roman" w:cs="Times New Roman"/>
-                <w:sz w:val="24"/>
-                <w:szCs w:val="24"/>
-                <w:lang w:eastAsia="en-CA"/>
-              </w:rPr>
-            </w:pPr>
+              <w:ind w:left="244"/>
+              <w:rPr>
+                <w:rFonts w:ascii="Times New Roman" w:eastAsia="Times New Roman" w:hAnsi="Times New Roman" w:cs="Times New Roman"/>
+                <w:sz w:val="24"/>
+                <w:szCs w:val="24"/>
+                <w:lang w:eastAsia="en-CA"/>
+              </w:rPr>
+            </w:pPr>
+            <w:r>
+              <w:rPr>
+                <w:rFonts w:ascii="Times New Roman" w:eastAsia="Times New Roman" w:hAnsi="Times New Roman" w:cs="Times New Roman"/>
+                <w:sz w:val="24"/>
+                <w:szCs w:val="24"/>
+                <w:lang w:eastAsia="en-CA"/>
+              </w:rPr>
+              <w:t>No; there are inconsistencies within the variable naming of the elements and classes</w:t>
+            </w:r>
           </w:p>
         </w:tc>
       </w:tr>
@@ -1239,14 +1842,23 @@
           </w:tcPr>
           <w:p>
             <w:pPr>
-              <w:ind w:left="1080"/>
-              <w:rPr>
-                <w:rFonts w:ascii="Times New Roman" w:eastAsia="Times New Roman" w:hAnsi="Times New Roman" w:cs="Times New Roman"/>
-                <w:sz w:val="24"/>
-                <w:szCs w:val="24"/>
-                <w:lang w:eastAsia="en-CA"/>
-              </w:rPr>
-            </w:pPr>
+              <w:ind w:left="244"/>
+              <w:rPr>
+                <w:rFonts w:ascii="Times New Roman" w:eastAsia="Times New Roman" w:hAnsi="Times New Roman" w:cs="Times New Roman"/>
+                <w:sz w:val="24"/>
+                <w:szCs w:val="24"/>
+                <w:lang w:eastAsia="en-CA"/>
+              </w:rPr>
+            </w:pPr>
+            <w:r>
+              <w:rPr>
+                <w:rFonts w:ascii="Times New Roman" w:eastAsia="Times New Roman" w:hAnsi="Times New Roman" w:cs="Times New Roman"/>
+                <w:sz w:val="24"/>
+                <w:szCs w:val="24"/>
+                <w:lang w:eastAsia="en-CA"/>
+              </w:rPr>
+              <w:t>Yes</w:t>
+            </w:r>
           </w:p>
         </w:tc>
       </w:tr>
@@ -1274,7 +1886,43 @@
                 <w:szCs w:val="24"/>
                 <w:lang w:eastAsia="en-CA"/>
               </w:rPr>
-              <w:t>Q8. Can we prevent the system from corrupting?</w:t>
+              <w:t xml:space="preserve">Q8. Can the system </w:t>
+            </w:r>
+            <w:r>
+              <w:rPr>
+                <w:rFonts w:ascii="Times New Roman" w:eastAsia="Times New Roman" w:hAnsi="Times New Roman" w:cs="Times New Roman"/>
+                <w:sz w:val="24"/>
+                <w:szCs w:val="24"/>
+                <w:lang w:eastAsia="en-CA"/>
+              </w:rPr>
+              <w:t>prevent</w:t>
+            </w:r>
+            <w:r>
+              <w:rPr>
+                <w:rFonts w:ascii="Times New Roman" w:eastAsia="Times New Roman" w:hAnsi="Times New Roman" w:cs="Times New Roman"/>
+                <w:sz w:val="24"/>
+                <w:szCs w:val="24"/>
+                <w:lang w:eastAsia="en-CA"/>
+              </w:rPr>
+              <w:t xml:space="preserve"> corrupt</w:t>
+            </w:r>
+            <w:r>
+              <w:rPr>
+                <w:rFonts w:ascii="Times New Roman" w:eastAsia="Times New Roman" w:hAnsi="Times New Roman" w:cs="Times New Roman"/>
+                <w:sz w:val="24"/>
+                <w:szCs w:val="24"/>
+                <w:lang w:eastAsia="en-CA"/>
+              </w:rPr>
+              <w:t>ion</w:t>
+            </w:r>
+            <w:r>
+              <w:rPr>
+                <w:rFonts w:ascii="Times New Roman" w:eastAsia="Times New Roman" w:hAnsi="Times New Roman" w:cs="Times New Roman"/>
+                <w:sz w:val="24"/>
+                <w:szCs w:val="24"/>
+                <w:lang w:eastAsia="en-CA"/>
+              </w:rPr>
+              <w:t>?</w:t>
             </w:r>
           </w:p>
         </w:tc>
@@ -1284,14 +1932,79 @@
           </w:tcPr>
           <w:p>
             <w:pPr>
-              <w:ind w:left="1080"/>
-              <w:rPr>
-                <w:rFonts w:ascii="Times New Roman" w:eastAsia="Times New Roman" w:hAnsi="Times New Roman" w:cs="Times New Roman"/>
-                <w:sz w:val="24"/>
-                <w:szCs w:val="24"/>
-                <w:lang w:eastAsia="en-CA"/>
-              </w:rPr>
-            </w:pPr>
+              <w:ind w:left="244"/>
+              <w:rPr>
+                <w:rFonts w:ascii="Times New Roman" w:eastAsia="Times New Roman" w:hAnsi="Times New Roman" w:cs="Times New Roman"/>
+                <w:sz w:val="24"/>
+                <w:szCs w:val="24"/>
+                <w:lang w:eastAsia="en-CA"/>
+              </w:rPr>
+            </w:pPr>
+            <w:r>
+              <w:rPr>
+                <w:rFonts w:ascii="Times New Roman" w:eastAsia="Times New Roman" w:hAnsi="Times New Roman" w:cs="Times New Roman"/>
+                <w:sz w:val="24"/>
+                <w:szCs w:val="24"/>
+                <w:lang w:eastAsia="en-CA"/>
+              </w:rPr>
+              <w:t>No, not defined</w:t>
+            </w:r>
+          </w:p>
+        </w:tc>
+      </w:tr>
+      <w:tr>
+        <w:trPr>
+          <w:trHeight w:val="552"/>
+        </w:trPr>
+        <w:tc>
+          <w:tcPr>
+            <w:tcW w:w="5637" w:type="dxa"/>
+          </w:tcPr>
+          <w:p>
+            <w:pPr>
+              <w:rPr>
+                <w:rFonts w:ascii="Times New Roman" w:eastAsia="Times New Roman" w:hAnsi="Times New Roman" w:cs="Times New Roman"/>
+                <w:sz w:val="24"/>
+                <w:szCs w:val="24"/>
+                <w:lang w:eastAsia="en-CA"/>
+              </w:rPr>
+            </w:pPr>
+            <w:r>
+              <w:rPr>
+                <w:rFonts w:ascii="Times New Roman" w:eastAsia="Times New Roman" w:hAnsi="Times New Roman" w:cs="Times New Roman"/>
+                <w:sz w:val="24"/>
+                <w:szCs w:val="24"/>
+                <w:lang w:eastAsia="en-CA"/>
+              </w:rPr>
+              <w:t xml:space="preserve">Analysis and Recommendation </w:t>
+            </w:r>
+          </w:p>
+        </w:tc>
+        <w:tc>
+          <w:tcPr>
+            <w:tcW w:w="3969" w:type="dxa"/>
+          </w:tcPr>
+          <w:p>
+            <w:pPr>
+              <w:ind w:left="244"/>
+              <w:rPr>
+                <w:rFonts w:ascii="Times New Roman" w:eastAsia="Times New Roman" w:hAnsi="Times New Roman" w:cs="Times New Roman"/>
+                <w:sz w:val="24"/>
+                <w:szCs w:val="24"/>
+                <w:lang w:eastAsia="en-CA"/>
+              </w:rPr>
+            </w:pPr>
+            <w:r>
+              <w:rPr>
+                <w:rFonts w:ascii="Times New Roman" w:eastAsia="Times New Roman" w:hAnsi="Times New Roman" w:cs="Times New Roman"/>
+                <w:sz w:val="24"/>
+                <w:szCs w:val="24"/>
+                <w:lang w:eastAsia="en-CA"/>
+              </w:rPr>
+              <w:t>Development team should ensure consistent and proper naming conventions are followed. The team should also plan for the possibility of system corruption.</w:t>
+            </w:r>
+            <w:bookmarkStart w:id="0" w:name="_GoBack"/>
+            <w:bookmarkEnd w:id="0"/>
           </w:p>
         </w:tc>
       </w:tr>
@@ -2685,4 +3398,16 @@
   <a:objectDefaults/>
   <a:extraClrSchemeLst/>
 </a:theme>
+</file>
+
+<file path=customXml/item1.xml><?xml version="1.0" encoding="utf-8"?>
+<b:Sources xmlns:b="http://schemas.openxmlformats.org/officeDocument/2006/bibliography" xmlns="http://schemas.openxmlformats.org/officeDocument/2006/bibliography" SelectedStyle="\APA.XSL" StyleName="APA"/>
+</file>
+
+<file path=customXml/itemProps1.xml><?xml version="1.0" encoding="utf-8"?>
+<ds:datastoreItem xmlns:ds="http://schemas.openxmlformats.org/officeDocument/2006/customXml" ds:itemID="{059585B7-CE9A-40B3-BFDF-C09F8D7F4743}">
+  <ds:schemaRefs>
+    <ds:schemaRef ds:uri="http://schemas.openxmlformats.org/officeDocument/2006/bibliography"/>
+  </ds:schemaRefs>
+</ds:datastoreItem>
 </file>
</xml_diff>

<commit_message>
Draft final report structure and revise chk1
</commit_message>
<xml_diff>
--- a/Review Documents/System Requirements Checklist.docx
+++ b/Review Documents/System Requirements Checklist.docx
@@ -46,7 +46,7 @@
                 <w:szCs w:val="24"/>
                 <w:lang w:eastAsia="en-CA"/>
               </w:rPr>
-              <w:t>Reusability</w:t>
+              <w:t>Integrity</w:t>
             </w:r>
           </w:p>
         </w:tc>
@@ -62,20 +62,14 @@
           <w:p>
             <w:pPr>
               <w:rPr>
-                <w:rFonts w:ascii="Times New Roman" w:eastAsia="Times New Roman" w:hAnsi="Times New Roman" w:cs="Times New Roman"/>
-                <w:sz w:val="24"/>
-                <w:szCs w:val="24"/>
-                <w:lang w:eastAsia="en-CA"/>
-              </w:rPr>
-            </w:pPr>
-            <w:r>
-              <w:rPr>
-                <w:rFonts w:ascii="Times New Roman" w:eastAsia="Times New Roman" w:hAnsi="Times New Roman" w:cs="Times New Roman"/>
-                <w:sz w:val="24"/>
-                <w:szCs w:val="24"/>
-                <w:lang w:eastAsia="en-CA"/>
-              </w:rPr>
-              <w:t xml:space="preserve">Q1. Do the requirements contain software reuse details? </w:t>
+                <w:rFonts w:ascii="Times New Roman" w:hAnsi="Times New Roman" w:cs="Times New Roman"/>
+              </w:rPr>
+            </w:pPr>
+            <w:r>
+              <w:rPr>
+                <w:rFonts w:ascii="Times New Roman" w:hAnsi="Times New Roman" w:cs="Times New Roman"/>
+              </w:rPr>
+              <w:t>How well does the project plan cover the software integrity requirements?</w:t>
             </w:r>
           </w:p>
         </w:tc>
@@ -93,64 +87,463 @@
                 <w:lang w:eastAsia="en-CA"/>
               </w:rPr>
             </w:pPr>
-            <w:r>
-              <w:rPr>
-                <w:rFonts w:ascii="Times New Roman" w:eastAsia="Times New Roman" w:hAnsi="Times New Roman" w:cs="Times New Roman"/>
-                <w:sz w:val="24"/>
-                <w:szCs w:val="24"/>
-                <w:lang w:eastAsia="en-CA"/>
-              </w:rPr>
-              <w:t>Requirements not met</w:t>
-            </w:r>
-          </w:p>
-        </w:tc>
-      </w:tr>
-      <w:tr>
-        <w:trPr>
-          <w:trHeight w:val="552"/>
-        </w:trPr>
-        <w:tc>
-          <w:tcPr>
-            <w:tcW w:w="5710" w:type="dxa"/>
-          </w:tcPr>
-          <w:p>
-            <w:pPr>
-              <w:ind w:left="244"/>
-              <w:rPr>
-                <w:rFonts w:ascii="Times New Roman" w:eastAsia="Times New Roman" w:hAnsi="Times New Roman" w:cs="Times New Roman"/>
-                <w:sz w:val="24"/>
-                <w:szCs w:val="24"/>
-                <w:lang w:eastAsia="en-CA"/>
-              </w:rPr>
-            </w:pPr>
-            <w:r>
-              <w:rPr>
-                <w:rFonts w:ascii="Times New Roman" w:eastAsia="Times New Roman" w:hAnsi="Times New Roman" w:cs="Times New Roman"/>
-                <w:sz w:val="24"/>
-                <w:szCs w:val="24"/>
-                <w:lang w:eastAsia="en-CA"/>
-              </w:rPr>
-              <w:t>Q2. What are the maximum memory requirements for the reused compo</w:t>
-            </w:r>
-            <w:r>
-              <w:rPr>
-                <w:rFonts w:ascii="Times New Roman" w:eastAsia="Times New Roman" w:hAnsi="Times New Roman" w:cs="Times New Roman"/>
-                <w:sz w:val="24"/>
-                <w:szCs w:val="24"/>
-                <w:lang w:eastAsia="en-CA"/>
-              </w:rPr>
-              <w:t>nent, and does it meet system requiremen</w:t>
-            </w:r>
             <w:bookmarkStart w:id="0" w:name="_GoBack"/>
             <w:bookmarkEnd w:id="0"/>
-            <w:r>
-              <w:rPr>
-                <w:rFonts w:ascii="Times New Roman" w:eastAsia="Times New Roman" w:hAnsi="Times New Roman" w:cs="Times New Roman"/>
-                <w:sz w:val="24"/>
-                <w:szCs w:val="24"/>
-                <w:lang w:eastAsia="en-CA"/>
-              </w:rPr>
-              <w:t>ts</w:t>
+          </w:p>
+        </w:tc>
+      </w:tr>
+      <w:tr>
+        <w:trPr>
+          <w:trHeight w:val="552"/>
+        </w:trPr>
+        <w:tc>
+          <w:tcPr>
+            <w:tcW w:w="5710" w:type="dxa"/>
+          </w:tcPr>
+          <w:p>
+            <w:pPr>
+              <w:rPr>
+                <w:rFonts w:ascii="Times New Roman" w:hAnsi="Times New Roman" w:cs="Times New Roman"/>
+              </w:rPr>
+            </w:pPr>
+            <w:r>
+              <w:rPr>
+                <w:rFonts w:ascii="Times New Roman" w:hAnsi="Times New Roman" w:cs="Times New Roman"/>
+              </w:rPr>
+              <w:t xml:space="preserve">Have acceptance criteria been established for the work product? </w:t>
+            </w:r>
+          </w:p>
+        </w:tc>
+        <w:tc>
+          <w:tcPr>
+            <w:tcW w:w="3866" w:type="dxa"/>
+          </w:tcPr>
+          <w:p>
+            <w:pPr>
+              <w:ind w:left="244"/>
+              <w:rPr>
+                <w:rFonts w:ascii="Times New Roman" w:eastAsia="Times New Roman" w:hAnsi="Times New Roman" w:cs="Times New Roman"/>
+                <w:sz w:val="24"/>
+                <w:szCs w:val="24"/>
+                <w:lang w:eastAsia="en-CA"/>
+              </w:rPr>
+            </w:pPr>
+          </w:p>
+        </w:tc>
+      </w:tr>
+      <w:tr>
+        <w:trPr>
+          <w:trHeight w:val="552"/>
+        </w:trPr>
+        <w:tc>
+          <w:tcPr>
+            <w:tcW w:w="5710" w:type="dxa"/>
+          </w:tcPr>
+          <w:p>
+            <w:pPr>
+              <w:rPr>
+                <w:rFonts w:ascii="Times New Roman" w:hAnsi="Times New Roman" w:cs="Times New Roman"/>
+              </w:rPr>
+            </w:pPr>
+            <w:r>
+              <w:rPr>
+                <w:rFonts w:ascii="Times New Roman" w:hAnsi="Times New Roman" w:cs="Times New Roman"/>
+              </w:rPr>
+              <w:t xml:space="preserve">How is purpose and scope clearly defined for this project? </w:t>
+            </w:r>
+          </w:p>
+        </w:tc>
+        <w:tc>
+          <w:tcPr>
+            <w:tcW w:w="3866" w:type="dxa"/>
+          </w:tcPr>
+          <w:p>
+            <w:pPr>
+              <w:ind w:left="244"/>
+              <w:rPr>
+                <w:rFonts w:ascii="Times New Roman" w:eastAsia="Times New Roman" w:hAnsi="Times New Roman" w:cs="Times New Roman"/>
+                <w:sz w:val="24"/>
+                <w:szCs w:val="24"/>
+                <w:lang w:eastAsia="en-CA"/>
+              </w:rPr>
+            </w:pPr>
+          </w:p>
+        </w:tc>
+      </w:tr>
+      <w:tr>
+        <w:trPr>
+          <w:trHeight w:val="552"/>
+        </w:trPr>
+        <w:tc>
+          <w:tcPr>
+            <w:tcW w:w="5710" w:type="dxa"/>
+          </w:tcPr>
+          <w:p>
+            <w:pPr>
+              <w:rPr>
+                <w:rFonts w:ascii="Times New Roman" w:hAnsi="Times New Roman" w:cs="Times New Roman"/>
+              </w:rPr>
+            </w:pPr>
+            <w:r>
+              <w:rPr>
+                <w:rFonts w:ascii="Times New Roman" w:hAnsi="Times New Roman" w:cs="Times New Roman"/>
+              </w:rPr>
+              <w:t xml:space="preserve">Are references to policies, directives, procedures, standards, and terminology provided? </w:t>
+            </w:r>
+          </w:p>
+        </w:tc>
+        <w:tc>
+          <w:tcPr>
+            <w:tcW w:w="3866" w:type="dxa"/>
+          </w:tcPr>
+          <w:p>
+            <w:pPr>
+              <w:ind w:left="244"/>
+              <w:rPr>
+                <w:rFonts w:ascii="Times New Roman" w:eastAsia="Times New Roman" w:hAnsi="Times New Roman" w:cs="Times New Roman"/>
+                <w:sz w:val="24"/>
+                <w:szCs w:val="24"/>
+                <w:lang w:eastAsia="en-CA"/>
+              </w:rPr>
+            </w:pPr>
+          </w:p>
+        </w:tc>
+      </w:tr>
+      <w:tr>
+        <w:trPr>
+          <w:trHeight w:val="552"/>
+        </w:trPr>
+        <w:tc>
+          <w:tcPr>
+            <w:tcW w:w="5710" w:type="dxa"/>
+          </w:tcPr>
+          <w:p>
+            <w:pPr>
+              <w:rPr>
+                <w:rFonts w:ascii="Times New Roman" w:hAnsi="Times New Roman" w:cs="Times New Roman"/>
+              </w:rPr>
+            </w:pPr>
+            <w:r>
+              <w:rPr>
+                <w:rFonts w:ascii="Times New Roman" w:hAnsi="Times New Roman" w:cs="Times New Roman"/>
+              </w:rPr>
+              <w:t xml:space="preserve">Are there any and all constraints/limitations that can be identified? </w:t>
+            </w:r>
+          </w:p>
+        </w:tc>
+        <w:tc>
+          <w:tcPr>
+            <w:tcW w:w="3866" w:type="dxa"/>
+          </w:tcPr>
+          <w:p>
+            <w:pPr>
+              <w:ind w:left="244"/>
+              <w:rPr>
+                <w:rFonts w:ascii="Times New Roman" w:eastAsia="Times New Roman" w:hAnsi="Times New Roman" w:cs="Times New Roman"/>
+                <w:sz w:val="24"/>
+                <w:szCs w:val="24"/>
+                <w:lang w:eastAsia="en-CA"/>
+              </w:rPr>
+            </w:pPr>
+          </w:p>
+        </w:tc>
+      </w:tr>
+      <w:tr>
+        <w:trPr>
+          <w:trHeight w:val="552"/>
+        </w:trPr>
+        <w:tc>
+          <w:tcPr>
+            <w:tcW w:w="5710" w:type="dxa"/>
+          </w:tcPr>
+          <w:p>
+            <w:pPr>
+              <w:rPr>
+                <w:rFonts w:ascii="Times New Roman" w:hAnsi="Times New Roman" w:cs="Times New Roman"/>
+              </w:rPr>
+            </w:pPr>
+            <w:r>
+              <w:rPr>
+                <w:rFonts w:ascii="Times New Roman" w:hAnsi="Times New Roman" w:cs="Times New Roman"/>
+              </w:rPr>
+              <w:t>How well defined does the purpose explain how the scope of the project can handle and adjust for new requirements?</w:t>
+            </w:r>
+          </w:p>
+        </w:tc>
+        <w:tc>
+          <w:tcPr>
+            <w:tcW w:w="3866" w:type="dxa"/>
+          </w:tcPr>
+          <w:p>
+            <w:pPr>
+              <w:ind w:left="244"/>
+              <w:rPr>
+                <w:rFonts w:ascii="Times New Roman" w:eastAsia="Times New Roman" w:hAnsi="Times New Roman" w:cs="Times New Roman"/>
+                <w:sz w:val="24"/>
+                <w:szCs w:val="24"/>
+                <w:lang w:eastAsia="en-CA"/>
+              </w:rPr>
+            </w:pPr>
+          </w:p>
+        </w:tc>
+      </w:tr>
+      <w:tr>
+        <w:trPr>
+          <w:trHeight w:val="552"/>
+        </w:trPr>
+        <w:tc>
+          <w:tcPr>
+            <w:tcW w:w="5710" w:type="dxa"/>
+          </w:tcPr>
+          <w:p>
+            <w:pPr>
+              <w:rPr>
+                <w:rFonts w:ascii="Times New Roman" w:hAnsi="Times New Roman" w:cs="Times New Roman"/>
+              </w:rPr>
+            </w:pPr>
+            <w:r>
+              <w:rPr>
+                <w:rFonts w:ascii="Times New Roman" w:hAnsi="Times New Roman" w:cs="Times New Roman"/>
+              </w:rPr>
+              <w:t>What kinds of plans are specified for software components?</w:t>
+            </w:r>
+          </w:p>
+        </w:tc>
+        <w:tc>
+          <w:tcPr>
+            <w:tcW w:w="3866" w:type="dxa"/>
+          </w:tcPr>
+          <w:p>
+            <w:pPr>
+              <w:ind w:left="244"/>
+              <w:rPr>
+                <w:rFonts w:ascii="Times New Roman" w:eastAsia="Times New Roman" w:hAnsi="Times New Roman" w:cs="Times New Roman"/>
+                <w:sz w:val="24"/>
+                <w:szCs w:val="24"/>
+                <w:lang w:eastAsia="en-CA"/>
+              </w:rPr>
+            </w:pPr>
+          </w:p>
+        </w:tc>
+      </w:tr>
+      <w:tr>
+        <w:trPr>
+          <w:trHeight w:val="552"/>
+        </w:trPr>
+        <w:tc>
+          <w:tcPr>
+            <w:tcW w:w="5710" w:type="dxa"/>
+          </w:tcPr>
+          <w:p>
+            <w:pPr>
+              <w:rPr>
+                <w:rFonts w:ascii="Times New Roman" w:hAnsi="Times New Roman" w:cs="Times New Roman"/>
+              </w:rPr>
+            </w:pPr>
+            <w:r>
+              <w:rPr>
+                <w:rFonts w:ascii="Times New Roman" w:hAnsi="Times New Roman" w:cs="Times New Roman"/>
+              </w:rPr>
+              <w:t>Can the project life cycle allow for newly introduced required components and how can this be accomplished?</w:t>
+            </w:r>
+          </w:p>
+        </w:tc>
+        <w:tc>
+          <w:tcPr>
+            <w:tcW w:w="3866" w:type="dxa"/>
+          </w:tcPr>
+          <w:p>
+            <w:pPr>
+              <w:ind w:left="244"/>
+              <w:rPr>
+                <w:rFonts w:ascii="Times New Roman" w:eastAsia="Times New Roman" w:hAnsi="Times New Roman" w:cs="Times New Roman"/>
+                <w:sz w:val="24"/>
+                <w:szCs w:val="24"/>
+                <w:lang w:eastAsia="en-CA"/>
+              </w:rPr>
+            </w:pPr>
+          </w:p>
+        </w:tc>
+      </w:tr>
+      <w:tr>
+        <w:trPr>
+          <w:trHeight w:val="552"/>
+        </w:trPr>
+        <w:tc>
+          <w:tcPr>
+            <w:tcW w:w="5710" w:type="dxa"/>
+          </w:tcPr>
+          <w:p>
+            <w:pPr>
+              <w:rPr>
+                <w:rFonts w:ascii="Times New Roman" w:eastAsia="Times New Roman" w:hAnsi="Times New Roman" w:cs="Times New Roman"/>
+                <w:sz w:val="24"/>
+                <w:szCs w:val="24"/>
+                <w:lang w:eastAsia="en-CA"/>
+              </w:rPr>
+            </w:pPr>
+            <w:r>
+              <w:rPr>
+                <w:rFonts w:ascii="Times New Roman" w:eastAsia="Times New Roman" w:hAnsi="Times New Roman" w:cs="Times New Roman"/>
+                <w:sz w:val="24"/>
+                <w:szCs w:val="24"/>
+                <w:lang w:eastAsia="en-CA"/>
+              </w:rPr>
+              <w:t>Analysis and Recommendations</w:t>
+            </w:r>
+          </w:p>
+        </w:tc>
+        <w:tc>
+          <w:tcPr>
+            <w:tcW w:w="3866" w:type="dxa"/>
+          </w:tcPr>
+          <w:p>
+            <w:pPr>
+              <w:ind w:left="244"/>
+              <w:rPr>
+                <w:rFonts w:ascii="Times New Roman" w:eastAsia="Times New Roman" w:hAnsi="Times New Roman" w:cs="Times New Roman"/>
+                <w:sz w:val="24"/>
+                <w:szCs w:val="24"/>
+                <w:lang w:eastAsia="en-CA"/>
+              </w:rPr>
+            </w:pPr>
+          </w:p>
+        </w:tc>
+      </w:tr>
+    </w:tbl>
+    <w:p/>
+    <w:p/>
+    <w:p/>
+    <w:tbl>
+      <w:tblPr>
+        <w:tblStyle w:val="TableGrid"/>
+        <w:tblW w:w="0" w:type="auto"/>
+        <w:tblLook w:val="04A0" w:firstRow="1" w:lastRow="0" w:firstColumn="1" w:lastColumn="0" w:noHBand="0" w:noVBand="1"/>
+      </w:tblPr>
+      <w:tblGrid>
+        <w:gridCol w:w="5710"/>
+        <w:gridCol w:w="3866"/>
+      </w:tblGrid>
+      <w:tr>
+        <w:trPr>
+          <w:trHeight w:val="552"/>
+        </w:trPr>
+        <w:tc>
+          <w:tcPr>
+            <w:tcW w:w="9576" w:type="dxa"/>
+            <w:gridSpan w:val="2"/>
+          </w:tcPr>
+          <w:p>
+            <w:pPr>
+              <w:ind w:left="360"/>
+              <w:rPr>
+                <w:rFonts w:ascii="Times New Roman" w:eastAsia="Times New Roman" w:hAnsi="Times New Roman" w:cs="Times New Roman"/>
+                <w:sz w:val="24"/>
+                <w:szCs w:val="24"/>
+                <w:lang w:eastAsia="en-CA"/>
+              </w:rPr>
+            </w:pPr>
+            <w:r>
+              <w:rPr>
+                <w:rFonts w:ascii="Times New Roman" w:eastAsia="Times New Roman" w:hAnsi="Times New Roman" w:cs="Times New Roman"/>
+                <w:sz w:val="24"/>
+                <w:szCs w:val="24"/>
+                <w:lang w:eastAsia="en-CA"/>
+              </w:rPr>
+              <w:t>Reusability</w:t>
+            </w:r>
+          </w:p>
+        </w:tc>
+      </w:tr>
+      <w:tr>
+        <w:trPr>
+          <w:trHeight w:val="552"/>
+        </w:trPr>
+        <w:tc>
+          <w:tcPr>
+            <w:tcW w:w="5710" w:type="dxa"/>
+          </w:tcPr>
+          <w:p>
+            <w:pPr>
+              <w:rPr>
+                <w:rFonts w:ascii="Times New Roman" w:eastAsia="Times New Roman" w:hAnsi="Times New Roman" w:cs="Times New Roman"/>
+                <w:sz w:val="24"/>
+                <w:szCs w:val="24"/>
+                <w:lang w:eastAsia="en-CA"/>
+              </w:rPr>
+            </w:pPr>
+            <w:r>
+              <w:rPr>
+                <w:rFonts w:ascii="Times New Roman" w:eastAsia="Times New Roman" w:hAnsi="Times New Roman" w:cs="Times New Roman"/>
+                <w:sz w:val="24"/>
+                <w:szCs w:val="24"/>
+                <w:lang w:eastAsia="en-CA"/>
+              </w:rPr>
+              <w:t xml:space="preserve">Q1. Do the requirements contain software reuse details? </w:t>
+            </w:r>
+          </w:p>
+        </w:tc>
+        <w:tc>
+          <w:tcPr>
+            <w:tcW w:w="3866" w:type="dxa"/>
+          </w:tcPr>
+          <w:p>
+            <w:pPr>
+              <w:ind w:left="244"/>
+              <w:rPr>
+                <w:rFonts w:ascii="Times New Roman" w:eastAsia="Times New Roman" w:hAnsi="Times New Roman" w:cs="Times New Roman"/>
+                <w:sz w:val="24"/>
+                <w:szCs w:val="24"/>
+                <w:lang w:eastAsia="en-CA"/>
+              </w:rPr>
+            </w:pPr>
+            <w:r>
+              <w:rPr>
+                <w:rFonts w:ascii="Times New Roman" w:eastAsia="Times New Roman" w:hAnsi="Times New Roman" w:cs="Times New Roman"/>
+                <w:sz w:val="24"/>
+                <w:szCs w:val="24"/>
+                <w:lang w:eastAsia="en-CA"/>
+              </w:rPr>
+              <w:t>Requirements not met</w:t>
+            </w:r>
+          </w:p>
+        </w:tc>
+      </w:tr>
+      <w:tr>
+        <w:trPr>
+          <w:trHeight w:val="552"/>
+        </w:trPr>
+        <w:tc>
+          <w:tcPr>
+            <w:tcW w:w="5710" w:type="dxa"/>
+          </w:tcPr>
+          <w:p>
+            <w:pPr>
+              <w:ind w:left="244"/>
+              <w:rPr>
+                <w:rFonts w:ascii="Times New Roman" w:eastAsia="Times New Roman" w:hAnsi="Times New Roman" w:cs="Times New Roman"/>
+                <w:sz w:val="24"/>
+                <w:szCs w:val="24"/>
+                <w:lang w:eastAsia="en-CA"/>
+              </w:rPr>
+            </w:pPr>
+            <w:r>
+              <w:rPr>
+                <w:rFonts w:ascii="Times New Roman" w:eastAsia="Times New Roman" w:hAnsi="Times New Roman" w:cs="Times New Roman"/>
+                <w:sz w:val="24"/>
+                <w:szCs w:val="24"/>
+                <w:lang w:eastAsia="en-CA"/>
+              </w:rPr>
+              <w:t>Q2. What are the maximum memory requirements for the reused compo</w:t>
+            </w:r>
+            <w:r>
+              <w:rPr>
+                <w:rFonts w:ascii="Times New Roman" w:eastAsia="Times New Roman" w:hAnsi="Times New Roman" w:cs="Times New Roman"/>
+                <w:sz w:val="24"/>
+                <w:szCs w:val="24"/>
+                <w:lang w:eastAsia="en-CA"/>
+              </w:rPr>
+              <w:t>nent, and does it meet system requirements</w:t>
             </w:r>
             <w:r>
               <w:rPr>
@@ -600,6 +993,7 @@
                 <w:szCs w:val="24"/>
                 <w:lang w:eastAsia="en-CA"/>
               </w:rPr>
+              <w:lastRenderedPageBreak/>
               <w:t>Q8. What kind of software reuse methodology does the project adopt?</w:t>
             </w:r>
           </w:p>
@@ -1015,7 +1409,6 @@
                 <w:szCs w:val="24"/>
                 <w:lang w:eastAsia="en-CA"/>
               </w:rPr>
-              <w:lastRenderedPageBreak/>
               <w:t>Q5. Is the behaviour of the software consistent with the information it must process and the functions it must perform?</w:t>
             </w:r>
           </w:p>
@@ -1475,6 +1868,7 @@
                 <w:szCs w:val="24"/>
                 <w:lang w:eastAsia="en-CA"/>
               </w:rPr>
+              <w:lastRenderedPageBreak/>
               <w:t>Q2. Have all attributes been identified?</w:t>
             </w:r>
           </w:p>
@@ -3370,7 +3764,7 @@
 </file>
 
 <file path=customXml/itemProps1.xml><?xml version="1.0" encoding="utf-8"?>
-<ds:datastoreItem xmlns:ds="http://schemas.openxmlformats.org/officeDocument/2006/customXml" ds:itemID="{0FFF161F-56A5-4412-8C44-A727F6101608}">
+<ds:datastoreItem xmlns:ds="http://schemas.openxmlformats.org/officeDocument/2006/customXml" ds:itemID="{00FF83FB-97BD-435D-A0B1-1D54A7A74473}">
   <ds:schemaRefs>
     <ds:schemaRef ds:uri="http://schemas.openxmlformats.org/officeDocument/2006/bibliography"/>
   </ds:schemaRefs>

</xml_diff>